<commit_message>
update of the pdf
</commit_message>
<xml_diff>
--- a/word/thesis.docx
+++ b/word/thesis.docx
@@ -14,6 +14,8 @@
           <w:lang w:val="en-US"/>
         </w:rPr>
       </w:pPr>
+      <w:bookmarkStart w:id="0" w:name="_GoBack"/>
+      <w:bookmarkEnd w:id="0"/>
       <w:r>
         <w:rPr>
           <w:rFonts w:cs="Arial"/>
@@ -2785,14 +2787,15 @@
         </w:rPr>
         <w:br w:type="page"/>
       </w:r>
-      <w:bookmarkStart w:id="0" w:name="_Toc69718525"/>
-      <w:r>
-        <w:rPr>
-          <w:lang w:val="en-US"/>
-        </w:rPr>
+      <w:bookmarkStart w:id="1" w:name="_Toc69718525"/>
+      <w:r>
+        <w:rPr>
+          <w:lang w:val="en-US"/>
+        </w:rPr>
+        <w:lastRenderedPageBreak/>
         <w:t>List of Table</w:t>
       </w:r>
-      <w:bookmarkEnd w:id="0"/>
+      <w:bookmarkEnd w:id="1"/>
     </w:p>
     <w:p>
       <w:pPr>
@@ -2915,8 +2918,6 @@
           <w:lang w:val="en-US"/>
         </w:rPr>
       </w:pPr>
-      <w:bookmarkStart w:id="1" w:name="_GoBack"/>
-      <w:bookmarkEnd w:id="1"/>
       <w:r>
         <w:rPr>
           <w:lang w:val="en-US"/>
@@ -2936,6 +2937,7 @@
         <w:rPr>
           <w:lang w:val="en-US"/>
         </w:rPr>
+        <w:lastRenderedPageBreak/>
         <w:t>List of Figures</w:t>
       </w:r>
       <w:bookmarkEnd w:id="2"/>
@@ -3082,6 +3084,7 @@
         <w:rPr>
           <w:lang w:val="en-US"/>
         </w:rPr>
+        <w:lastRenderedPageBreak/>
         <w:t>List of Abbreviations</w:t>
       </w:r>
       <w:bookmarkEnd w:id="3"/>
@@ -3267,6 +3270,7 @@
         <w:rPr>
           <w:lang w:val="en-US"/>
         </w:rPr>
+        <w:lastRenderedPageBreak/>
         <w:t>Introduction</w:t>
       </w:r>
       <w:bookmarkEnd w:id="4"/>
@@ -3593,7 +3597,7 @@
         <w:rPr>
           <w:lang w:val="en-US"/>
         </w:rPr>
-        <w:t>1.2.2</w:t>
+        <w:t>0</w:t>
       </w:r>
       <w:r>
         <w:rPr>
@@ -3710,7 +3714,14 @@
         <w:rPr>
           <w:lang w:val="en-US"/>
         </w:rPr>
-        <w:t xml:space="preserve">This here is a dummy text for testing text editions. Whoever reads this text has only himself to blame. The text only indicates the gray value of the font. Is this really so? Does it make no difference whether I write, "This is a dummy text" or "Huardest gefburn"? Kjift - not at all! A dummy text provides me with important information. I use it to measure the legibility of a typeface, its impression, how harmoniously the figures are set to each other, and to check how wide or narrow it runs. A dummy text should contain as many different letters as possible and be set in the original language. It does not have to make sense, but it should be readable. Foreign-language texts such as "Lorem ip-sum" do not serve the actual purpose, since </w:t>
+        <w:t xml:space="preserve">This here is a dummy text for testing text editions. Whoever reads this text has only himself to blame. The text only indicates the gray value of the font. Is this really so? Does it make no difference whether I write, "This is a dummy text" or "Huardest gefburn"? Kjift - not at all! A dummy text provides me with important information. I use it to measure the legibility of a typeface, its impression, how harmoniously the figures are set to each other, and to check how wide or narrow it runs. A dummy text </w:t>
+      </w:r>
+      <w:r>
+        <w:rPr>
+          <w:lang w:val="en-US"/>
+        </w:rPr>
+        <w:lastRenderedPageBreak/>
+        <w:t xml:space="preserve">should contain as many different letters as possible and be set in the original language. It does not have to make sense, but it should be readable. Foreign-language texts such as "Lorem ip-sum" do not serve the actual purpose, since </w:t>
       </w:r>
       <w:r>
         <w:rPr>
@@ -3774,6 +3785,7 @@
           <w:id w:val="1606608293"/>
           <w:citation/>
         </w:sdtPr>
+        <w:sdtEndPr/>
         <w:sdtContent>
           <w:r>
             <w:rPr>
@@ -3910,6 +3922,7 @@
           <w:id w:val="-957100154"/>
           <w:citation/>
         </w:sdtPr>
+        <w:sdtEndPr/>
         <w:sdtContent>
           <w:r>
             <w:rPr>
@@ -3954,6 +3967,7 @@
           <w:id w:val="-2079043446"/>
           <w:citation/>
         </w:sdtPr>
+        <w:sdtEndPr/>
         <w:sdtContent>
           <w:r>
             <w:rPr>
@@ -4004,6 +4018,7 @@
           <w:id w:val="2122030778"/>
           <w:citation/>
         </w:sdtPr>
+        <w:sdtEndPr/>
         <w:sdtContent>
           <w:r>
             <w:rPr>
@@ -4216,6 +4231,7 @@
           <w:noProof/>
           <w:lang w:val="en-US"/>
         </w:rPr>
+        <w:lastRenderedPageBreak/>
         <w:drawing>
           <wp:inline distT="0" distB="0" distL="0" distR="0" wp14:anchorId="6DC42646" wp14:editId="18FD3ED2">
             <wp:extent cx="2402840" cy="1922145"/>
@@ -4260,7 +4276,7 @@
                     </a:ln>
                     <a:extLst>
                       <a:ext uri="{FAA26D3D-D897-4be2-8F04-BA451C77F1D7}">
-                        <ma14:placeholderFlag xmlns:ma14="http://schemas.microsoft.com/office/mac/drawingml/2011/main" xmlns:w="http://schemas.openxmlformats.org/wordprocessingml/2006/main" xmlns:w10="urn:schemas-microsoft-com:office:word" xmlns:v="urn:schemas-microsoft-com:vml" xmlns:o="urn:schemas-microsoft-com:office:office" xmlns:mv="urn:schemas-microsoft-com:mac:vml" xmlns:mo="http://schemas.microsoft.com/office/mac/office/2008/main" xmlns="" val="1"/>
+                        <ma14:placeholderFlag xmlns="" xmlns:mo="http://schemas.microsoft.com/office/mac/office/2008/main" xmlns:mv="urn:schemas-microsoft-com:mac:vml" xmlns:o="urn:schemas-microsoft-com:office:office" xmlns:v="urn:schemas-microsoft-com:vml" xmlns:w10="urn:schemas-microsoft-com:office:word" xmlns:w="http://schemas.openxmlformats.org/wordprocessingml/2006/main" xmlns:ma14="http://schemas.microsoft.com/office/mac/drawingml/2011/main" val="1"/>
                       </a:ext>
                     </a:extLst>
                   </pic:spPr>
@@ -4280,14 +4296,27 @@
       <w:r>
         <w:t xml:space="preserve">Figure </w:t>
       </w:r>
-      <w:fldSimple w:instr=" SEQ Figure \* ARABIC ">
-        <w:r>
-          <w:rPr>
-            <w:noProof/>
-          </w:rPr>
-          <w:t>1</w:t>
-        </w:r>
-      </w:fldSimple>
+      <w:r>
+        <w:fldChar w:fldCharType="begin"/>
+      </w:r>
+      <w:r>
+        <w:instrText xml:space="preserve"> SEQ Figure \* ARABIC </w:instrText>
+      </w:r>
+      <w:r>
+        <w:fldChar w:fldCharType="separate"/>
+      </w:r>
+      <w:r>
+        <w:rPr>
+          <w:noProof/>
+        </w:rPr>
+        <w:t>1</w:t>
+      </w:r>
+      <w:r>
+        <w:rPr>
+          <w:noProof/>
+        </w:rPr>
+        <w:fldChar w:fldCharType="end"/>
+      </w:r>
       <w:bookmarkEnd w:id="17"/>
       <w:r>
         <w:t xml:space="preserve"> Photo of the Mars Rover of the NASA</w:t>
@@ -4438,14 +4467,27 @@
       <w:r>
         <w:t xml:space="preserve">Table </w:t>
       </w:r>
-      <w:fldSimple w:instr=" SEQ Table \* ARABIC ">
-        <w:r>
-          <w:rPr>
-            <w:noProof/>
-          </w:rPr>
-          <w:t>1</w:t>
-        </w:r>
-      </w:fldSimple>
+      <w:r>
+        <w:fldChar w:fldCharType="begin"/>
+      </w:r>
+      <w:r>
+        <w:instrText xml:space="preserve"> SEQ Table \* ARABIC </w:instrText>
+      </w:r>
+      <w:r>
+        <w:fldChar w:fldCharType="separate"/>
+      </w:r>
+      <w:r>
+        <w:rPr>
+          <w:noProof/>
+        </w:rPr>
+        <w:t>1</w:t>
+      </w:r>
+      <w:r>
+        <w:rPr>
+          <w:noProof/>
+        </w:rPr>
+        <w:fldChar w:fldCharType="end"/>
+      </w:r>
       <w:bookmarkEnd w:id="20"/>
       <w:r>
         <w:t xml:space="preserve"> Example table with content types</w:t>
@@ -4818,6 +4860,7 @@
         <w:rPr>
           <w:lang w:val="en-US"/>
         </w:rPr>
+        <w:lastRenderedPageBreak/>
         <w:t>Formulas</w:t>
       </w:r>
       <w:bookmarkEnd w:id="22"/>
@@ -5795,7 +5838,7 @@
       <w:rPr>
         <w:noProof/>
       </w:rPr>
-      <w:t>iv</w:t>
+      <w:t>ii</w:t>
     </w:r>
     <w:r>
       <w:fldChar w:fldCharType="end"/>
@@ -5845,13 +5888,7 @@
         <w:rPr>
           <w:lang w:val="en-US"/>
         </w:rPr>
-        <w:t xml:space="preserve"> </w:t>
-      </w:r>
-      <w:r>
-        <w:rPr>
-          <w:lang w:val="en-US"/>
-        </w:rPr>
-        <w:t>Fully written</w:t>
+        <w:t xml:space="preserve"> Fully written</w:t>
       </w:r>
       <w:r>
         <w:rPr>
@@ -8002,7 +8039,7 @@
 </file>
 
 <file path=customXml/itemProps1.xml><?xml version="1.0" encoding="utf-8"?>
-<ds:datastoreItem xmlns:ds="http://schemas.openxmlformats.org/officeDocument/2006/customXml" ds:itemID="{35F9C4D2-81A6-42FB-AB10-B06E25D7A064}">
+<ds:datastoreItem xmlns:ds="http://schemas.openxmlformats.org/officeDocument/2006/customXml" ds:itemID="{1AF4F56C-9B92-4D8D-96A0-B01413101BA3}">
   <ds:schemaRefs>
     <ds:schemaRef ds:uri="http://schemas.openxmlformats.org/officeDocument/2006/bibliography"/>
   </ds:schemaRefs>

</xml_diff>

<commit_message>
Anpassung an die Vorlage für Digital Engineering
</commit_message>
<xml_diff>
--- a/word/thesis.docx
+++ b/word/thesis.docx
@@ -4,25 +4,13 @@
   <w:body>
     <w:p>
       <w:pPr>
-        <w:spacing w:before="0" w:after="200" w:line="276" w:lineRule="auto"/>
-        <w:jc w:val="left"/>
-        <w:rPr>
-          <w:rFonts w:cs="Arial"/>
-          <w:b/>
-          <w:sz w:val="32"/>
-          <w:szCs w:val="32"/>
-          <w:lang w:val="en-US"/>
-        </w:rPr>
-      </w:pPr>
-      <w:bookmarkStart w:id="0" w:name="_GoBack"/>
-      <w:bookmarkEnd w:id="0"/>
-      <w:r>
-        <w:rPr>
-          <w:rFonts w:cs="Arial"/>
-          <w:b/>
+        <w:rPr>
+          <w:lang w:val="en-US"/>
+        </w:rPr>
+      </w:pPr>
+      <w:r>
+        <w:rPr>
           <w:noProof/>
-          <w:sz w:val="32"/>
-          <w:szCs w:val="32"/>
           <w:lang w:val="en-US"/>
         </w:rPr>
         <mc:AlternateContent>
@@ -85,15 +73,26 @@
                                 <w:szCs w:val="24"/>
                                 <w:lang w:val="en-US"/>
                               </w:rPr>
-                              <w:t xml:space="preserve">Master‘s </w:t>
+                              <w:t>Max Mustermann, born on the 22.02.2022 in Weimar</w:t>
                             </w:r>
+                          </w:p>
+                          <w:p>
+                            <w:pPr>
+                              <w:spacing w:line="240" w:lineRule="auto"/>
+                              <w:jc w:val="center"/>
+                              <w:rPr>
+                                <w:rFonts w:cs="Arial"/>
+                                <w:szCs w:val="24"/>
+                                <w:lang w:val="en-US"/>
+                              </w:rPr>
+                            </w:pPr>
                             <w:r>
                               <w:rPr>
                                 <w:rFonts w:cs="Arial"/>
                                 <w:szCs w:val="24"/>
                                 <w:lang w:val="en-US"/>
                               </w:rPr>
-                              <w:t>Thesis</w:t>
+                              <w:t>Matriculation Number 01234</w:t>
                             </w:r>
                           </w:p>
                           <w:p>
@@ -160,60 +159,6 @@
                           </w:p>
                           <w:p>
                             <w:pPr>
-                              <w:spacing w:line="240" w:lineRule="auto"/>
-                              <w:jc w:val="center"/>
-                              <w:rPr>
-                                <w:rFonts w:cs="Arial"/>
-                                <w:szCs w:val="24"/>
-                                <w:lang w:val="en-US"/>
-                              </w:rPr>
-                            </w:pPr>
-                            <w:r>
-                              <w:rPr>
-                                <w:rFonts w:cs="Arial"/>
-                                <w:szCs w:val="24"/>
-                                <w:lang w:val="en-US"/>
-                              </w:rPr>
-                              <w:t>Faculty of</w:t>
-                            </w:r>
-                            <w:r>
-                              <w:rPr>
-                                <w:rFonts w:cs="Arial"/>
-                                <w:szCs w:val="24"/>
-                                <w:lang w:val="en-US"/>
-                              </w:rPr>
-                              <w:t xml:space="preserve"> </w:t>
-                            </w:r>
-                            <w:r>
-                              <w:rPr>
-                                <w:rFonts w:cs="Arial"/>
-                                <w:szCs w:val="24"/>
-                                <w:lang w:val="en-US"/>
-                              </w:rPr>
-                              <w:t>Civil Engineering</w:t>
-                            </w:r>
-                          </w:p>
-                          <w:p>
-                            <w:pPr>
-                              <w:spacing w:line="240" w:lineRule="auto"/>
-                              <w:jc w:val="center"/>
-                              <w:rPr>
-                                <w:rFonts w:cs="Arial"/>
-                                <w:szCs w:val="24"/>
-                                <w:lang w:val="en-US"/>
-                              </w:rPr>
-                            </w:pPr>
-                            <w:r>
-                              <w:rPr>
-                                <w:rFonts w:cs="Arial"/>
-                                <w:szCs w:val="24"/>
-                                <w:lang w:val="en-US"/>
-                              </w:rPr>
-                              <w:t>At the Bauhaus-Universität Weimar</w:t>
-                            </w:r>
-                          </w:p>
-                          <w:p>
-                            <w:pPr>
                               <w:spacing w:before="480" w:line="240" w:lineRule="auto"/>
                               <w:jc w:val="center"/>
                               <w:rPr>
@@ -228,7 +173,7 @@
                                 <w:szCs w:val="24"/>
                                 <w:lang w:val="en-US"/>
                               </w:rPr>
-                              <w:t>Date</w:t>
+                              <w:t>Submission date</w:t>
                             </w:r>
                           </w:p>
                           <w:p>
@@ -272,7 +217,7 @@
                                 <w:szCs w:val="24"/>
                                 <w:lang w:val="en-US"/>
                               </w:rPr>
-                              <w:t>19.04.2021</w:t>
+                              <w:t>17.01.2022</w:t>
                             </w:r>
                             <w:r>
                               <w:rPr>
@@ -319,7 +264,15 @@
                                 <w:szCs w:val="24"/>
                                 <w:lang w:val="en-US"/>
                               </w:rPr>
-                              <w:t>First Examiner</w:t>
+                              <w:t xml:space="preserve">First </w:t>
+                            </w:r>
+                            <w:r>
+                              <w:rPr>
+                                <w:rFonts w:cs="Arial"/>
+                                <w:szCs w:val="24"/>
+                                <w:lang w:val="en-US"/>
+                              </w:rPr>
+                              <w:t>Referee</w:t>
                             </w:r>
                             <w:r>
                               <w:rPr>
@@ -328,6 +281,14 @@
                                 <w:lang w:val="en-US"/>
                               </w:rPr>
                               <w:t xml:space="preserve">: </w:t>
+                            </w:r>
+                            <w:r>
+                              <w:rPr>
+                                <w:rFonts w:cs="Arial"/>
+                                <w:szCs w:val="24"/>
+                                <w:lang w:val="en-US"/>
+                              </w:rPr>
+                              <w:tab/>
                             </w:r>
                             <w:r>
                               <w:rPr>
@@ -370,7 +331,15 @@
                                 <w:szCs w:val="24"/>
                                 <w:lang w:val="en-US"/>
                               </w:rPr>
-                              <w:t>Second Examiner</w:t>
+                              <w:t xml:space="preserve">Second </w:t>
+                            </w:r>
+                            <w:r>
+                              <w:rPr>
+                                <w:rFonts w:cs="Arial"/>
+                                <w:szCs w:val="24"/>
+                                <w:lang w:val="en-US"/>
+                              </w:rPr>
+                              <w:t>Referee</w:t>
                             </w:r>
                             <w:r>
                               <w:rPr>
@@ -388,6 +357,16 @@
                               </w:rPr>
                               <w:tab/>
                             </w:r>
+                            <w:r>
+                              <w:rPr>
+                                <w:rFonts w:cs="Arial"/>
+                                <w:szCs w:val="24"/>
+                                <w:lang w:val="en-US"/>
+                              </w:rPr>
+                              <w:t>Someone else</w:t>
+                            </w:r>
+                            <w:bookmarkStart w:id="0" w:name="_GoBack"/>
+                            <w:bookmarkEnd w:id="0"/>
                           </w:p>
                         </w:txbxContent>
                       </wps:txbx>
@@ -412,7 +391,7 @@
                 <v:stroke joinstyle="miter"/>
                 <v:path gradientshapeok="t" o:connecttype="rect"/>
               </v:shapetype>
-              <v:shape id="Textfeld 2" o:spid="_x0000_s1026" type="#_x0000_t202" style="position:absolute;margin-left:0;margin-top:292.9pt;width:469.15pt;height:399.7pt;z-index:251661312;visibility:visible;mso-wrap-style:square;mso-width-percent:0;mso-height-percent:0;mso-wrap-distance-left:9pt;mso-wrap-distance-top:0;mso-wrap-distance-right:9pt;mso-wrap-distance-bottom:0;mso-position-horizontal:center;mso-position-horizontal-relative:page;mso-position-vertical:absolute;mso-position-vertical-relative:text;mso-width-percent:0;mso-height-percent:0;mso-width-relative:margin;mso-height-relative:margin;v-text-anchor:top" o:gfxdata="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" stroked="f">
+              <v:shape id="Textfeld 2" o:spid="_x0000_s1026" type="#_x0000_t202" style="position:absolute;left:0;text-align:left;margin-left:0;margin-top:292.9pt;width:469.15pt;height:399.7pt;z-index:251661312;visibility:visible;mso-wrap-style:square;mso-width-percent:0;mso-height-percent:0;mso-wrap-distance-left:9pt;mso-wrap-distance-top:0;mso-wrap-distance-right:9pt;mso-wrap-distance-bottom:0;mso-position-horizontal:center;mso-position-horizontal-relative:page;mso-position-vertical:absolute;mso-position-vertical-relative:text;mso-width-percent:0;mso-height-percent:0;mso-width-relative:margin;mso-height-relative:margin;v-text-anchor:top" o:gfxdata="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" stroked="f">
                 <v:textbox>
                   <w:txbxContent>
                     <w:p>
@@ -431,15 +410,26 @@
                           <w:szCs w:val="24"/>
                           <w:lang w:val="en-US"/>
                         </w:rPr>
-                        <w:t xml:space="preserve">Master‘s </w:t>
+                        <w:t>Max Mustermann, born on the 22.02.2022 in Weimar</w:t>
                       </w:r>
+                    </w:p>
+                    <w:p>
+                      <w:pPr>
+                        <w:spacing w:line="240" w:lineRule="auto"/>
+                        <w:jc w:val="center"/>
+                        <w:rPr>
+                          <w:rFonts w:cs="Arial"/>
+                          <w:szCs w:val="24"/>
+                          <w:lang w:val="en-US"/>
+                        </w:rPr>
+                      </w:pPr>
                       <w:r>
                         <w:rPr>
                           <w:rFonts w:cs="Arial"/>
                           <w:szCs w:val="24"/>
                           <w:lang w:val="en-US"/>
                         </w:rPr>
-                        <w:t>Thesis</w:t>
+                        <w:t>Matriculation Number 01234</w:t>
                       </w:r>
                     </w:p>
                     <w:p>
@@ -506,60 +496,6 @@
                     </w:p>
                     <w:p>
                       <w:pPr>
-                        <w:spacing w:line="240" w:lineRule="auto"/>
-                        <w:jc w:val="center"/>
-                        <w:rPr>
-                          <w:rFonts w:cs="Arial"/>
-                          <w:szCs w:val="24"/>
-                          <w:lang w:val="en-US"/>
-                        </w:rPr>
-                      </w:pPr>
-                      <w:r>
-                        <w:rPr>
-                          <w:rFonts w:cs="Arial"/>
-                          <w:szCs w:val="24"/>
-                          <w:lang w:val="en-US"/>
-                        </w:rPr>
-                        <w:t>Faculty of</w:t>
-                      </w:r>
-                      <w:r>
-                        <w:rPr>
-                          <w:rFonts w:cs="Arial"/>
-                          <w:szCs w:val="24"/>
-                          <w:lang w:val="en-US"/>
-                        </w:rPr>
-                        <w:t xml:space="preserve"> </w:t>
-                      </w:r>
-                      <w:r>
-                        <w:rPr>
-                          <w:rFonts w:cs="Arial"/>
-                          <w:szCs w:val="24"/>
-                          <w:lang w:val="en-US"/>
-                        </w:rPr>
-                        <w:t>Civil Engineering</w:t>
-                      </w:r>
-                    </w:p>
-                    <w:p>
-                      <w:pPr>
-                        <w:spacing w:line="240" w:lineRule="auto"/>
-                        <w:jc w:val="center"/>
-                        <w:rPr>
-                          <w:rFonts w:cs="Arial"/>
-                          <w:szCs w:val="24"/>
-                          <w:lang w:val="en-US"/>
-                        </w:rPr>
-                      </w:pPr>
-                      <w:r>
-                        <w:rPr>
-                          <w:rFonts w:cs="Arial"/>
-                          <w:szCs w:val="24"/>
-                          <w:lang w:val="en-US"/>
-                        </w:rPr>
-                        <w:t>At the Bauhaus-Universität Weimar</w:t>
-                      </w:r>
-                    </w:p>
-                    <w:p>
-                      <w:pPr>
                         <w:spacing w:before="480" w:line="240" w:lineRule="auto"/>
                         <w:jc w:val="center"/>
                         <w:rPr>
@@ -574,7 +510,7 @@
                           <w:szCs w:val="24"/>
                           <w:lang w:val="en-US"/>
                         </w:rPr>
-                        <w:t>Date</w:t>
+                        <w:t>Submission date</w:t>
                       </w:r>
                     </w:p>
                     <w:p>
@@ -618,7 +554,7 @@
                           <w:szCs w:val="24"/>
                           <w:lang w:val="en-US"/>
                         </w:rPr>
-                        <w:t>19.04.2021</w:t>
+                        <w:t>17.01.2022</w:t>
                       </w:r>
                       <w:r>
                         <w:rPr>
@@ -665,7 +601,15 @@
                           <w:szCs w:val="24"/>
                           <w:lang w:val="en-US"/>
                         </w:rPr>
-                        <w:t>First Examiner</w:t>
+                        <w:t xml:space="preserve">First </w:t>
+                      </w:r>
+                      <w:r>
+                        <w:rPr>
+                          <w:rFonts w:cs="Arial"/>
+                          <w:szCs w:val="24"/>
+                          <w:lang w:val="en-US"/>
+                        </w:rPr>
+                        <w:t>Referee</w:t>
                       </w:r>
                       <w:r>
                         <w:rPr>
@@ -674,6 +618,14 @@
                           <w:lang w:val="en-US"/>
                         </w:rPr>
                         <w:t xml:space="preserve">: </w:t>
+                      </w:r>
+                      <w:r>
+                        <w:rPr>
+                          <w:rFonts w:cs="Arial"/>
+                          <w:szCs w:val="24"/>
+                          <w:lang w:val="en-US"/>
+                        </w:rPr>
+                        <w:tab/>
                       </w:r>
                       <w:r>
                         <w:rPr>
@@ -716,7 +668,15 @@
                           <w:szCs w:val="24"/>
                           <w:lang w:val="en-US"/>
                         </w:rPr>
-                        <w:t>Second Examiner</w:t>
+                        <w:t xml:space="preserve">Second </w:t>
+                      </w:r>
+                      <w:r>
+                        <w:rPr>
+                          <w:rFonts w:cs="Arial"/>
+                          <w:szCs w:val="24"/>
+                          <w:lang w:val="en-US"/>
+                        </w:rPr>
+                        <w:t>Referee</w:t>
                       </w:r>
                       <w:r>
                         <w:rPr>
@@ -734,6 +694,16 @@
                         </w:rPr>
                         <w:tab/>
                       </w:r>
+                      <w:r>
+                        <w:rPr>
+                          <w:rFonts w:cs="Arial"/>
+                          <w:szCs w:val="24"/>
+                          <w:lang w:val="en-US"/>
+                        </w:rPr>
+                        <w:t>Someone else</w:t>
+                      </w:r>
+                      <w:bookmarkStart w:id="1" w:name="_GoBack"/>
+                      <w:bookmarkEnd w:id="1"/>
                     </w:p>
                   </w:txbxContent>
                 </v:textbox>
@@ -745,11 +715,7 @@
       </w:r>
       <w:r>
         <w:rPr>
-          <w:rFonts w:cs="Arial"/>
-          <w:b/>
           <w:noProof/>
-          <w:sz w:val="32"/>
-          <w:szCs w:val="32"/>
           <w:lang w:val="en-US"/>
         </w:rPr>
         <mc:AlternateContent>
@@ -967,7 +933,7 @@
                                 <w:szCs w:val="28"/>
                                 <w:lang w:val="en-US"/>
                               </w:rPr>
-                              <w:t>Max Mustermann</w:t>
+                              <w:t>Master’s Thesis</w:t>
                             </w:r>
                           </w:p>
                           <w:p>
@@ -996,7 +962,7 @@
           </mc:Choice>
           <mc:Fallback>
             <w:pict>
-              <v:shape w14:anchorId="50E79E4B" id="_x0000_s1027" type="#_x0000_t202" style="position:absolute;margin-left:127.6pt;margin-top:170.1pt;width:362.85pt;height:155.9pt;z-index:251659264;visibility:visible;mso-wrap-style:square;mso-width-percent:0;mso-height-percent:0;mso-wrap-distance-left:9pt;mso-wrap-distance-top:0;mso-wrap-distance-right:9pt;mso-wrap-distance-bottom:0;mso-position-horizontal:absolute;mso-position-horizontal-relative:page;mso-position-vertical:absolute;mso-position-vertical-relative:page;mso-width-percent:0;mso-height-percent:0;mso-width-relative:margin;mso-height-relative:margin;v-text-anchor:top" o:gfxdata="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" stroked="f">
+              <v:shape w14:anchorId="50E79E4B" id="_x0000_s1027" type="#_x0000_t202" style="position:absolute;left:0;text-align:left;margin-left:127.6pt;margin-top:170.1pt;width:362.85pt;height:155.9pt;z-index:251659264;visibility:visible;mso-wrap-style:square;mso-width-percent:0;mso-height-percent:0;mso-wrap-distance-left:9pt;mso-wrap-distance-top:0;mso-wrap-distance-right:9pt;mso-wrap-distance-bottom:0;mso-position-horizontal:absolute;mso-position-horizontal-relative:page;mso-position-vertical:absolute;mso-position-vertical-relative:page;mso-width-percent:0;mso-height-percent:0;mso-width-relative:margin;mso-height-relative:margin;v-text-anchor:top" o:gfxdata="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" stroked="f">
                 <v:textbox>
                   <w:txbxContent>
                     <w:p>
@@ -1170,7 +1136,7 @@
                           <w:szCs w:val="28"/>
                           <w:lang w:val="en-US"/>
                         </w:rPr>
-                        <w:t>Max Mustermann</w:t>
+                        <w:t>Master’s Thesis</w:t>
                       </w:r>
                     </w:p>
                     <w:p>
@@ -1190,17 +1156,54 @@
       </w:r>
       <w:r>
         <w:rPr>
+          <w:lang w:val="en-US"/>
+        </w:rPr>
+        <w:t>Bauhaus-Universität Weimar</w:t>
+      </w:r>
+    </w:p>
+    <w:p>
+      <w:pPr>
+        <w:rPr>
+          <w:lang w:val="en-US"/>
+        </w:rPr>
+      </w:pPr>
+      <w:r>
+        <w:rPr>
+          <w:lang w:val="en-US"/>
+        </w:rPr>
+        <w:t>Faculty of Civil Engineering / Faculty of Media</w:t>
+      </w:r>
+    </w:p>
+    <w:p>
+      <w:pPr>
+        <w:rPr>
+          <w:lang w:val="en-US"/>
+        </w:rPr>
+      </w:pPr>
+      <w:r>
+        <w:rPr>
+          <w:lang w:val="en-US"/>
+        </w:rPr>
+        <w:t>Study Programme Digital Engineering</w:t>
+      </w:r>
+      <w:r>
+        <w:rPr>
+          <w:lang w:val="en-US"/>
+        </w:rPr>
+        <w:br w:type="page"/>
+      </w:r>
+    </w:p>
+    <w:p>
+      <w:pPr>
+        <w:rPr>
           <w:rFonts w:cs="Arial"/>
           <w:b/>
           <w:sz w:val="32"/>
           <w:szCs w:val="32"/>
           <w:lang w:val="en-US"/>
         </w:rPr>
-        <w:br w:type="page"/>
-      </w:r>
-    </w:p>
-    <w:p>
-      <w:pPr>
+      </w:pPr>
+      <w:r>
         <w:rPr>
           <w:rFonts w:cs="Arial"/>
           <w:b/>
@@ -1208,15 +1211,6 @@
           <w:szCs w:val="32"/>
           <w:lang w:val="en-US"/>
         </w:rPr>
-      </w:pPr>
-      <w:r>
-        <w:rPr>
-          <w:rFonts w:cs="Arial"/>
-          <w:b/>
-          <w:sz w:val="32"/>
-          <w:szCs w:val="32"/>
-          <w:lang w:val="en-US"/>
-        </w:rPr>
         <w:lastRenderedPageBreak/>
         <w:t>Declaration</w:t>
       </w:r>
@@ -1351,7 +1345,7 @@
           <w:noProof/>
           <w:lang w:val="en-US"/>
         </w:rPr>
-        <w:t>19.04.2021</w:t>
+        <w:t>17.01.2022</w:t>
       </w:r>
       <w:r>
         <w:rPr>
@@ -2787,7 +2781,7 @@
         </w:rPr>
         <w:br w:type="page"/>
       </w:r>
-      <w:bookmarkStart w:id="1" w:name="_Toc69718525"/>
+      <w:bookmarkStart w:id="2" w:name="_Toc69718525"/>
       <w:r>
         <w:rPr>
           <w:lang w:val="en-US"/>
@@ -2795,7 +2789,7 @@
         <w:lastRenderedPageBreak/>
         <w:t>List of Table</w:t>
       </w:r>
-      <w:bookmarkEnd w:id="1"/>
+      <w:bookmarkEnd w:id="2"/>
     </w:p>
     <w:p>
       <w:pPr>
@@ -2932,7 +2926,7 @@
           <w:lang w:val="en-US"/>
         </w:rPr>
       </w:pPr>
-      <w:bookmarkStart w:id="2" w:name="_Toc69718526"/>
+      <w:bookmarkStart w:id="3" w:name="_Toc69718526"/>
       <w:r>
         <w:rPr>
           <w:lang w:val="en-US"/>
@@ -2940,7 +2934,7 @@
         <w:lastRenderedPageBreak/>
         <w:t>List of Figures</w:t>
       </w:r>
-      <w:bookmarkEnd w:id="2"/>
+      <w:bookmarkEnd w:id="3"/>
     </w:p>
     <w:p>
       <w:pPr>
@@ -3079,7 +3073,7 @@
           <w:lang w:val="en-US"/>
         </w:rPr>
       </w:pPr>
-      <w:bookmarkStart w:id="3" w:name="_Toc69718527"/>
+      <w:bookmarkStart w:id="4" w:name="_Toc69718527"/>
       <w:r>
         <w:rPr>
           <w:lang w:val="en-US"/>
@@ -3087,7 +3081,7 @@
         <w:lastRenderedPageBreak/>
         <w:t>List of Abbreviations</w:t>
       </w:r>
-      <w:bookmarkEnd w:id="3"/>
+      <w:bookmarkEnd w:id="4"/>
     </w:p>
     <w:p>
       <w:pPr>
@@ -3265,77 +3259,29 @@
           <w:lang w:val="en-US"/>
         </w:rPr>
       </w:pPr>
-      <w:bookmarkStart w:id="4" w:name="_Toc69718528"/>
+      <w:bookmarkStart w:id="5" w:name="_Toc69718528"/>
       <w:r>
         <w:rPr>
           <w:lang w:val="en-US"/>
         </w:rPr>
         <w:lastRenderedPageBreak/>
         <w:t>Introduction</w:t>
-      </w:r>
-      <w:bookmarkEnd w:id="4"/>
-    </w:p>
-    <w:p>
-      <w:pPr>
-        <w:pStyle w:val="berschrift2"/>
-        <w:rPr>
-          <w:lang w:val="en-US"/>
-        </w:rPr>
-      </w:pPr>
-      <w:bookmarkStart w:id="5" w:name="_Toc69718529"/>
-      <w:r>
-        <w:rPr>
-          <w:lang w:val="en-US"/>
-        </w:rPr>
-        <w:t>First Section</w:t>
       </w:r>
       <w:bookmarkEnd w:id="5"/>
     </w:p>
     <w:p>
       <w:pPr>
-        <w:rPr>
-          <w:lang w:val="en-US"/>
-        </w:rPr>
-      </w:pPr>
-      <w:r>
-        <w:rPr>
-          <w:lang w:val="en-US"/>
-        </w:rPr>
-        <w:t>Introduction to the thesis</w:t>
-      </w:r>
-      <w:r>
-        <w:rPr>
-          <w:lang w:val="en-US"/>
-        </w:rPr>
-        <w:t>.</w:t>
-      </w:r>
-    </w:p>
-    <w:p>
-      <w:pPr>
-        <w:rPr>
-          <w:lang w:val="en-US"/>
-        </w:rPr>
-      </w:pPr>
-      <w:r>
-        <w:rPr>
-          <w:lang w:val="en-US"/>
-        </w:rPr>
-        <w:t>You can have further subsections here.</w:t>
-      </w:r>
-    </w:p>
-    <w:p>
-      <w:pPr>
-        <w:pStyle w:val="berschrift3"/>
-        <w:rPr>
-          <w:lang w:val="en-US"/>
-        </w:rPr>
-      </w:pPr>
-      <w:bookmarkStart w:id="6" w:name="_Toc69718530"/>
-      <w:r>
-        <w:rPr>
-          <w:lang w:val="en-US"/>
-        </w:rPr>
-        <w:t>Text highlighting</w:t>
+        <w:pStyle w:val="berschrift2"/>
+        <w:rPr>
+          <w:lang w:val="en-US"/>
+        </w:rPr>
+      </w:pPr>
+      <w:bookmarkStart w:id="6" w:name="_Toc69718529"/>
+      <w:r>
+        <w:rPr>
+          <w:lang w:val="en-US"/>
+        </w:rPr>
+        <w:t>First Section</w:t>
       </w:r>
       <w:bookmarkEnd w:id="6"/>
     </w:p>
@@ -3349,39 +3295,13 @@
         <w:rPr>
           <w:lang w:val="en-US"/>
         </w:rPr>
-        <w:t xml:space="preserve">You can highlight words by using </w:t>
-      </w:r>
-      <w:r>
-        <w:rPr>
-          <w:i/>
-          <w:lang w:val="en-US"/>
-        </w:rPr>
-        <w:t>italic</w:t>
-      </w:r>
-      <w:r>
-        <w:rPr>
-          <w:lang w:val="en-US"/>
-        </w:rPr>
-        <w:t xml:space="preserve"> or </w:t>
-      </w:r>
-      <w:r>
-        <w:rPr>
-          <w:b/>
-          <w:lang w:val="en-US"/>
-        </w:rPr>
-        <w:t>bold</w:t>
-      </w:r>
-      <w:r>
-        <w:rPr>
-          <w:lang w:val="en-US"/>
-        </w:rPr>
-        <w:t xml:space="preserve"> letters</w:t>
-      </w:r>
-      <w:r>
-        <w:rPr>
-          <w:lang w:val="en-US"/>
-        </w:rPr>
-        <w:t xml:space="preserve">. </w:t>
+        <w:t>Introduction to the thesis</w:t>
+      </w:r>
+      <w:r>
+        <w:rPr>
+          <w:lang w:val="en-US"/>
+        </w:rPr>
+        <w:t>.</w:t>
       </w:r>
     </w:p>
     <w:p>
@@ -3394,81 +3314,7 @@
         <w:rPr>
           <w:lang w:val="en-US"/>
         </w:rPr>
-        <w:t xml:space="preserve">Man kann Text auch </w:t>
-      </w:r>
-      <w:r>
-        <w:rPr>
-          <w:i/>
-          <w:lang w:val="en-US"/>
-        </w:rPr>
-        <w:t>kursiv</w:t>
-      </w:r>
-      <w:r>
-        <w:rPr>
-          <w:lang w:val="en-US"/>
-        </w:rPr>
-        <w:t xml:space="preserve"> oder </w:t>
-      </w:r>
-      <w:r>
-        <w:rPr>
-          <w:b/>
-          <w:lang w:val="en-US"/>
-        </w:rPr>
-        <w:t>fett</w:t>
-      </w:r>
-      <w:r>
-        <w:rPr>
-          <w:lang w:val="en-US"/>
-        </w:rPr>
-        <w:t xml:space="preserve"> setzen. </w:t>
-      </w:r>
-      <w:r>
-        <w:rPr>
-          <w:lang w:val="en-US"/>
-        </w:rPr>
-        <w:t>There are hyphens</w:t>
-      </w:r>
-      <w:r>
-        <w:rPr>
-          <w:lang w:val="en-US"/>
-        </w:rPr>
-        <w:t xml:space="preserve"> -, </w:t>
-      </w:r>
-      <w:r>
-        <w:rPr>
-          <w:lang w:val="en-US"/>
-        </w:rPr>
-        <w:t xml:space="preserve">dashes </w:t>
-      </w:r>
-      <w:r>
-        <w:rPr>
-          <w:lang w:val="en-US"/>
-        </w:rPr>
-        <w:t xml:space="preserve">– </w:t>
-      </w:r>
-      <w:r>
-        <w:rPr>
-          <w:lang w:val="en-US"/>
-        </w:rPr>
-        <w:t>and long dashes</w:t>
-      </w:r>
-      <w:r>
-        <w:rPr>
-          <w:lang w:val="en-US"/>
-        </w:rPr>
-        <w:t xml:space="preserve"> —.</w:t>
-      </w:r>
-      <w:r>
-        <w:rPr>
-          <w:lang w:val="en-US"/>
-        </w:rPr>
-        <w:t xml:space="preserve"> </w:t>
-      </w:r>
-      <w:r>
-        <w:rPr>
-          <w:lang w:val="en-US"/>
-        </w:rPr>
-        <w:t>Bold markings should be avoided (except in headings).</w:t>
+        <w:t>You can have further subsections here.</w:t>
       </w:r>
     </w:p>
     <w:p>
@@ -3478,12 +3324,12 @@
           <w:lang w:val="en-US"/>
         </w:rPr>
       </w:pPr>
-      <w:bookmarkStart w:id="7" w:name="_Toc69718531"/>
-      <w:r>
-        <w:rPr>
-          <w:lang w:val="en-US"/>
-        </w:rPr>
-        <w:t>Quotes</w:t>
+      <w:bookmarkStart w:id="7" w:name="_Toc69718530"/>
+      <w:r>
+        <w:rPr>
+          <w:lang w:val="en-US"/>
+        </w:rPr>
+        <w:t>Text highlighting</w:t>
       </w:r>
       <w:bookmarkEnd w:id="7"/>
     </w:p>
@@ -3497,40 +3343,188 @@
         <w:rPr>
           <w:lang w:val="en-US"/>
         </w:rPr>
-        <w:t>You are allowed to take “double quotes” or ‘single quotes’. Please decide for one of the options and us it consequently.</w:t>
+        <w:t xml:space="preserve">You can highlight words by using </w:t>
+      </w:r>
+      <w:r>
+        <w:rPr>
+          <w:i/>
+          <w:lang w:val="en-US"/>
+        </w:rPr>
+        <w:t>italic</w:t>
+      </w:r>
+      <w:r>
+        <w:rPr>
+          <w:lang w:val="en-US"/>
+        </w:rPr>
+        <w:t xml:space="preserve"> or </w:t>
+      </w:r>
+      <w:r>
+        <w:rPr>
+          <w:b/>
+          <w:lang w:val="en-US"/>
+        </w:rPr>
+        <w:t>bold</w:t>
+      </w:r>
+      <w:r>
+        <w:rPr>
+          <w:lang w:val="en-US"/>
+        </w:rPr>
+        <w:t xml:space="preserve"> letters</w:t>
+      </w:r>
+      <w:r>
+        <w:rPr>
+          <w:lang w:val="en-US"/>
+        </w:rPr>
+        <w:t xml:space="preserve">. </w:t>
       </w:r>
     </w:p>
     <w:p>
       <w:pPr>
-        <w:pStyle w:val="berschrift2"/>
-        <w:rPr>
-          <w:lang w:val="en-US"/>
-        </w:rPr>
-      </w:pPr>
-      <w:bookmarkStart w:id="8" w:name="_Toc69718532"/>
-      <w:r>
-        <w:rPr>
-          <w:lang w:val="en-US"/>
-        </w:rPr>
-        <w:t>Second Section</w:t>
+        <w:rPr>
+          <w:lang w:val="en-US"/>
+        </w:rPr>
+      </w:pPr>
+      <w:r>
+        <w:rPr>
+          <w:lang w:val="en-US"/>
+        </w:rPr>
+        <w:t xml:space="preserve">Man kann Text auch </w:t>
+      </w:r>
+      <w:r>
+        <w:rPr>
+          <w:i/>
+          <w:lang w:val="en-US"/>
+        </w:rPr>
+        <w:t>kursiv</w:t>
+      </w:r>
+      <w:r>
+        <w:rPr>
+          <w:lang w:val="en-US"/>
+        </w:rPr>
+        <w:t xml:space="preserve"> oder </w:t>
+      </w:r>
+      <w:r>
+        <w:rPr>
+          <w:b/>
+          <w:lang w:val="en-US"/>
+        </w:rPr>
+        <w:t>fett</w:t>
+      </w:r>
+      <w:r>
+        <w:rPr>
+          <w:lang w:val="en-US"/>
+        </w:rPr>
+        <w:t xml:space="preserve"> setzen. </w:t>
+      </w:r>
+      <w:r>
+        <w:rPr>
+          <w:lang w:val="en-US"/>
+        </w:rPr>
+        <w:t>There are hyphens</w:t>
+      </w:r>
+      <w:r>
+        <w:rPr>
+          <w:lang w:val="en-US"/>
+        </w:rPr>
+        <w:t xml:space="preserve"> -, </w:t>
+      </w:r>
+      <w:r>
+        <w:rPr>
+          <w:lang w:val="en-US"/>
+        </w:rPr>
+        <w:t xml:space="preserve">dashes </w:t>
+      </w:r>
+      <w:r>
+        <w:rPr>
+          <w:lang w:val="en-US"/>
+        </w:rPr>
+        <w:t xml:space="preserve">– </w:t>
+      </w:r>
+      <w:r>
+        <w:rPr>
+          <w:lang w:val="en-US"/>
+        </w:rPr>
+        <w:t>and long dashes</w:t>
+      </w:r>
+      <w:r>
+        <w:rPr>
+          <w:lang w:val="en-US"/>
+        </w:rPr>
+        <w:t xml:space="preserve"> —.</w:t>
+      </w:r>
+      <w:r>
+        <w:rPr>
+          <w:lang w:val="en-US"/>
+        </w:rPr>
+        <w:t xml:space="preserve"> </w:t>
+      </w:r>
+      <w:r>
+        <w:rPr>
+          <w:lang w:val="en-US"/>
+        </w:rPr>
+        <w:t>Bold markings should be avoided (except in headings).</w:t>
+      </w:r>
+    </w:p>
+    <w:p>
+      <w:pPr>
+        <w:pStyle w:val="berschrift3"/>
+        <w:rPr>
+          <w:lang w:val="en-US"/>
+        </w:rPr>
+      </w:pPr>
+      <w:bookmarkStart w:id="8" w:name="_Toc69718531"/>
+      <w:r>
+        <w:rPr>
+          <w:lang w:val="en-US"/>
+        </w:rPr>
+        <w:t>Quotes</w:t>
       </w:r>
       <w:bookmarkEnd w:id="8"/>
     </w:p>
     <w:p>
       <w:pPr>
+        <w:rPr>
+          <w:lang w:val="en-US"/>
+        </w:rPr>
+      </w:pPr>
+      <w:r>
+        <w:rPr>
+          <w:lang w:val="en-US"/>
+        </w:rPr>
+        <w:t>You are allowed to take “double quotes” or ‘single quotes’. Please decide for one of the options and us it consequently.</w:t>
+      </w:r>
+    </w:p>
+    <w:p>
+      <w:pPr>
+        <w:pStyle w:val="berschrift2"/>
+        <w:rPr>
+          <w:lang w:val="en-US"/>
+        </w:rPr>
+      </w:pPr>
+      <w:bookmarkStart w:id="9" w:name="_Toc69718532"/>
+      <w:r>
+        <w:rPr>
+          <w:lang w:val="en-US"/>
+        </w:rPr>
+        <w:t>Second Section</w:t>
+      </w:r>
+      <w:bookmarkEnd w:id="9"/>
+    </w:p>
+    <w:p>
+      <w:pPr>
         <w:pStyle w:val="berschrift3"/>
         <w:rPr>
           <w:lang w:val="en-US"/>
         </w:rPr>
       </w:pPr>
-      <w:bookmarkStart w:id="9" w:name="_Toc69718533"/>
+      <w:bookmarkStart w:id="10" w:name="_Toc69718533"/>
       <w:r>
         <w:rPr>
           <w:lang w:val="en-US"/>
         </w:rPr>
         <w:t>Abbreviations</w:t>
       </w:r>
-      <w:bookmarkEnd w:id="9"/>
+      <w:bookmarkEnd w:id="10"/>
     </w:p>
     <w:p>
       <w:pPr>
@@ -3742,22 +3736,22 @@
           <w:lang w:val="en-US"/>
         </w:rPr>
       </w:pPr>
-      <w:bookmarkStart w:id="10" w:name="_Ref346260543"/>
-      <w:bookmarkStart w:id="11" w:name="_Ref346260550"/>
-      <w:bookmarkStart w:id="12" w:name="_Ref346260556"/>
-      <w:bookmarkStart w:id="13" w:name="_Ref346260585"/>
-      <w:bookmarkStart w:id="14" w:name="_Toc69718534"/>
+      <w:bookmarkStart w:id="11" w:name="_Ref346260543"/>
+      <w:bookmarkStart w:id="12" w:name="_Ref346260550"/>
+      <w:bookmarkStart w:id="13" w:name="_Ref346260556"/>
+      <w:bookmarkStart w:id="14" w:name="_Ref346260585"/>
+      <w:bookmarkStart w:id="15" w:name="_Toc69718534"/>
       <w:r>
         <w:rPr>
           <w:lang w:val="en-US"/>
         </w:rPr>
         <w:t>Literaturarbeit</w:t>
       </w:r>
-      <w:bookmarkEnd w:id="10"/>
       <w:bookmarkEnd w:id="11"/>
       <w:bookmarkEnd w:id="12"/>
       <w:bookmarkEnd w:id="13"/>
       <w:bookmarkEnd w:id="14"/>
+      <w:bookmarkEnd w:id="15"/>
     </w:p>
     <w:p>
       <w:pPr>
@@ -4127,14 +4121,14 @@
           <w:lang w:val="en-US"/>
         </w:rPr>
       </w:pPr>
-      <w:bookmarkStart w:id="15" w:name="_Toc69718535"/>
+      <w:bookmarkStart w:id="16" w:name="_Toc69718535"/>
       <w:r>
         <w:rPr>
           <w:lang w:val="en-US"/>
         </w:rPr>
         <w:t>Second Chapter</w:t>
       </w:r>
-      <w:bookmarkEnd w:id="15"/>
+      <w:bookmarkEnd w:id="16"/>
     </w:p>
     <w:p>
       <w:pPr>
@@ -4143,14 +4137,14 @@
           <w:lang w:val="en-US"/>
         </w:rPr>
       </w:pPr>
-      <w:bookmarkStart w:id="16" w:name="_Toc69718536"/>
+      <w:bookmarkStart w:id="17" w:name="_Toc69718536"/>
       <w:r>
         <w:rPr>
           <w:lang w:val="en-US"/>
         </w:rPr>
         <w:t>Figures</w:t>
       </w:r>
-      <w:bookmarkEnd w:id="16"/>
+      <w:bookmarkEnd w:id="17"/>
     </w:p>
     <w:p>
       <w:pPr>
@@ -4276,7 +4270,7 @@
                     </a:ln>
                     <a:extLst>
                       <a:ext uri="{FAA26D3D-D897-4be2-8F04-BA451C77F1D7}">
-                        <ma14:placeholderFlag xmlns="" xmlns:mo="http://schemas.microsoft.com/office/mac/office/2008/main" xmlns:mv="urn:schemas-microsoft-com:mac:vml" xmlns:o="urn:schemas-microsoft-com:office:office" xmlns:v="urn:schemas-microsoft-com:vml" xmlns:w10="urn:schemas-microsoft-com:office:word" xmlns:w="http://schemas.openxmlformats.org/wordprocessingml/2006/main" xmlns:ma14="http://schemas.microsoft.com/office/mac/drawingml/2011/main" val="1"/>
+                        <ma14:placeholderFlag xmlns:ma14="http://schemas.microsoft.com/office/mac/drawingml/2011/main" xmlns:w="http://schemas.openxmlformats.org/wordprocessingml/2006/main" xmlns:w10="urn:schemas-microsoft-com:office:word" xmlns:v="urn:schemas-microsoft-com:vml" xmlns:o="urn:schemas-microsoft-com:office:office" xmlns:mv="urn:schemas-microsoft-com:mac:vml" xmlns:mo="http://schemas.microsoft.com/office/mac/office/2008/main" xmlns="" val="1"/>
                       </a:ext>
                     </a:extLst>
                   </pic:spPr>
@@ -4291,76 +4285,22 @@
       <w:pPr>
         <w:pStyle w:val="Beschriftung"/>
       </w:pPr>
-      <w:bookmarkStart w:id="17" w:name="_Ref69718351"/>
-      <w:bookmarkStart w:id="18" w:name="_Toc69718371"/>
+      <w:bookmarkStart w:id="18" w:name="_Ref69718351"/>
+      <w:bookmarkStart w:id="19" w:name="_Toc69718371"/>
       <w:r>
         <w:t xml:space="preserve">Figure </w:t>
       </w:r>
-      <w:r>
-        <w:fldChar w:fldCharType="begin"/>
-      </w:r>
-      <w:r>
-        <w:instrText xml:space="preserve"> SEQ Figure \* ARABIC </w:instrText>
-      </w:r>
-      <w:r>
-        <w:fldChar w:fldCharType="separate"/>
-      </w:r>
-      <w:r>
-        <w:rPr>
-          <w:noProof/>
-        </w:rPr>
-        <w:t>1</w:t>
-      </w:r>
-      <w:r>
-        <w:rPr>
-          <w:noProof/>
-        </w:rPr>
-        <w:fldChar w:fldCharType="end"/>
-      </w:r>
-      <w:bookmarkEnd w:id="17"/>
+      <w:fldSimple w:instr=" SEQ Figure \* ARABIC ">
+        <w:r>
+          <w:rPr>
+            <w:noProof/>
+          </w:rPr>
+          <w:t>1</w:t>
+        </w:r>
+      </w:fldSimple>
+      <w:bookmarkEnd w:id="18"/>
       <w:r>
         <w:t xml:space="preserve"> Photo of the Mars Rover of the NASA</w:t>
-      </w:r>
-      <w:bookmarkEnd w:id="18"/>
-    </w:p>
-    <w:p>
-      <w:pPr>
-        <w:rPr>
-          <w:lang w:val="en-US"/>
-        </w:rPr>
-      </w:pPr>
-      <w:r>
-        <w:rPr>
-          <w:lang w:val="en-US"/>
-        </w:rPr>
-        <w:t xml:space="preserve">This here is a dummy text for testing text editions. Whoever reads this text has only himself to blame. The text only indicates the gray value of the font. Is this really so? Does it make no difference whether I write, "This is a dummy text" or "Huardest gefburn"? Kjift - not at all! A dummy text provides me with important information. I use it to measure the legibility of a typeface, its impression, how harmoniously the figures are set against each other, and to check how wide or narrow it runs. A dummy text should contain as many different letters as possible and be set in the original language. It does not have to make sense, but it should be readable. Foreign-language texts such as "Lorem ip-sum" do not serve the actual purpose, since </w:t>
-      </w:r>
-      <w:r>
-        <w:rPr>
-          <w:lang w:val="en-US"/>
-        </w:rPr>
-        <w:t>they convey a false impression.</w:t>
-      </w:r>
-    </w:p>
-    <w:p>
-      <w:pPr>
-        <w:pStyle w:val="berschrift2"/>
-        <w:rPr>
-          <w:lang w:val="en-US"/>
-        </w:rPr>
-      </w:pPr>
-      <w:bookmarkStart w:id="19" w:name="_Toc69718537"/>
-      <w:r>
-        <w:rPr>
-          <w:lang w:val="en-US"/>
-        </w:rPr>
-        <w:t>Tab</w:t>
-      </w:r>
-      <w:r>
-        <w:rPr>
-          <w:lang w:val="en-US"/>
-        </w:rPr>
-        <w:t>les</w:t>
       </w:r>
       <w:bookmarkEnd w:id="19"/>
     </w:p>
@@ -4374,125 +4314,153 @@
         <w:rPr>
           <w:lang w:val="en-US"/>
         </w:rPr>
-        <w:t>O</w:t>
-      </w:r>
-      <w:r>
-        <w:rPr>
-          <w:lang w:val="en-US"/>
-        </w:rPr>
-        <w:t xml:space="preserve">mit vertical lines in table. </w:t>
-      </w:r>
-      <w:r>
-        <w:rPr>
-          <w:lang w:val="en-US"/>
-        </w:rPr>
-        <w:fldChar w:fldCharType="begin"/>
-      </w:r>
-      <w:r>
-        <w:rPr>
-          <w:lang w:val="en-US"/>
-        </w:rPr>
-        <w:instrText xml:space="preserve"> REF _Ref69718311 \h </w:instrText>
-      </w:r>
-      <w:r>
-        <w:rPr>
-          <w:lang w:val="en-US"/>
-        </w:rPr>
-      </w:r>
-      <w:r>
-        <w:rPr>
-          <w:lang w:val="en-US"/>
-        </w:rPr>
-        <w:fldChar w:fldCharType="separate"/>
-      </w:r>
-      <w:r>
-        <w:t xml:space="preserve">Table </w:t>
-      </w:r>
-      <w:r>
-        <w:rPr>
-          <w:noProof/>
-        </w:rPr>
-        <w:t>1</w:t>
-      </w:r>
-      <w:r>
-        <w:rPr>
-          <w:lang w:val="en-US"/>
-        </w:rPr>
-        <w:fldChar w:fldCharType="end"/>
-      </w:r>
-      <w:r>
-        <w:rPr>
-          <w:lang w:val="en-US"/>
-        </w:rPr>
-        <w:t xml:space="preserve"> </w:t>
-      </w:r>
-      <w:r>
-        <w:rPr>
-          <w:lang w:val="en-US"/>
-        </w:rPr>
-        <w:t>shows a</w:t>
-      </w:r>
-      <w:r>
-        <w:rPr>
-          <w:lang w:val="en-US"/>
-        </w:rPr>
-        <w:t>n example</w:t>
-      </w:r>
-      <w:r>
-        <w:rPr>
-          <w:lang w:val="en-US"/>
-        </w:rPr>
-        <w:t xml:space="preserve"> to illustrate the format of a table</w:t>
-      </w:r>
-      <w:r>
-        <w:rPr>
-          <w:lang w:val="en-US"/>
-        </w:rPr>
-        <w:t>. If you prefer to use captions with an uppercase letter at the start, you can add further categories in the dialog of adding captions.</w:t>
-      </w:r>
-      <w:r>
-        <w:rPr>
-          <w:lang w:val="en-US"/>
-        </w:rPr>
-        <w:t xml:space="preserve"> If you use another label as table or figure, you have to adjust the fields in the lists as well.</w:t>
+        <w:t xml:space="preserve">This here is a dummy text for testing text editions. Whoever reads this text has only himself to blame. The text only indicates the gray value of the font. Is this really so? Does it make no difference whether I write, "This is a dummy text" or "Huardest gefburn"? Kjift - not at all! A dummy text provides me with important information. I use it to measure the legibility of a typeface, its impression, how harmoniously the figures are set against each other, and to check how wide or narrow it runs. A dummy text should contain as many different letters as possible and be set in the original language. It does not have to make sense, but it should be readable. Foreign-language texts such as "Lorem ip-sum" do not serve the actual purpose, since </w:t>
+      </w:r>
+      <w:r>
+        <w:rPr>
+          <w:lang w:val="en-US"/>
+        </w:rPr>
+        <w:t>they convey a false impression.</w:t>
       </w:r>
     </w:p>
     <w:p>
       <w:pPr>
+        <w:pStyle w:val="berschrift2"/>
+        <w:rPr>
+          <w:lang w:val="en-US"/>
+        </w:rPr>
+      </w:pPr>
+      <w:bookmarkStart w:id="20" w:name="_Toc69718537"/>
+      <w:r>
+        <w:rPr>
+          <w:lang w:val="en-US"/>
+        </w:rPr>
+        <w:t>Tab</w:t>
+      </w:r>
+      <w:r>
+        <w:rPr>
+          <w:lang w:val="en-US"/>
+        </w:rPr>
+        <w:t>les</w:t>
+      </w:r>
+      <w:bookmarkEnd w:id="20"/>
+    </w:p>
+    <w:p>
+      <w:pPr>
+        <w:rPr>
+          <w:lang w:val="en-US"/>
+        </w:rPr>
+      </w:pPr>
+      <w:r>
+        <w:rPr>
+          <w:lang w:val="en-US"/>
+        </w:rPr>
+        <w:t>O</w:t>
+      </w:r>
+      <w:r>
+        <w:rPr>
+          <w:lang w:val="en-US"/>
+        </w:rPr>
+        <w:t xml:space="preserve">mit vertical lines in table. </w:t>
+      </w:r>
+      <w:r>
+        <w:rPr>
+          <w:lang w:val="en-US"/>
+        </w:rPr>
+        <w:fldChar w:fldCharType="begin"/>
+      </w:r>
+      <w:r>
+        <w:rPr>
+          <w:lang w:val="en-US"/>
+        </w:rPr>
+        <w:instrText xml:space="preserve"> REF _Ref69718311 \h </w:instrText>
+      </w:r>
+      <w:r>
+        <w:rPr>
+          <w:lang w:val="en-US"/>
+        </w:rPr>
+      </w:r>
+      <w:r>
+        <w:rPr>
+          <w:lang w:val="en-US"/>
+        </w:rPr>
+        <w:fldChar w:fldCharType="separate"/>
+      </w:r>
+      <w:r>
+        <w:t xml:space="preserve">Table </w:t>
+      </w:r>
+      <w:r>
+        <w:rPr>
+          <w:noProof/>
+        </w:rPr>
+        <w:t>1</w:t>
+      </w:r>
+      <w:r>
+        <w:rPr>
+          <w:lang w:val="en-US"/>
+        </w:rPr>
+        <w:fldChar w:fldCharType="end"/>
+      </w:r>
+      <w:r>
+        <w:rPr>
+          <w:lang w:val="en-US"/>
+        </w:rPr>
+        <w:t xml:space="preserve"> </w:t>
+      </w:r>
+      <w:r>
+        <w:rPr>
+          <w:lang w:val="en-US"/>
+        </w:rPr>
+        <w:t>shows a</w:t>
+      </w:r>
+      <w:r>
+        <w:rPr>
+          <w:lang w:val="en-US"/>
+        </w:rPr>
+        <w:t>n example</w:t>
+      </w:r>
+      <w:r>
+        <w:rPr>
+          <w:lang w:val="en-US"/>
+        </w:rPr>
+        <w:t xml:space="preserve"> to illustrate the format of a table</w:t>
+      </w:r>
+      <w:r>
+        <w:rPr>
+          <w:lang w:val="en-US"/>
+        </w:rPr>
+        <w:t>. If you prefer to use captions with an uppercase letter at the start, you can add further categories in the dialog of adding captions.</w:t>
+      </w:r>
+      <w:r>
+        <w:rPr>
+          <w:lang w:val="en-US"/>
+        </w:rPr>
+        <w:t xml:space="preserve"> If you use another label as table or figure, you have to adjust the fields in the lists as well.</w:t>
+      </w:r>
+    </w:p>
+    <w:p>
+      <w:pPr>
         <w:pStyle w:val="Beschriftung"/>
         <w:keepNext/>
       </w:pPr>
-      <w:bookmarkStart w:id="20" w:name="_Ref69718311"/>
-      <w:bookmarkStart w:id="21" w:name="_Toc69718369"/>
+      <w:bookmarkStart w:id="21" w:name="_Ref69718311"/>
+      <w:bookmarkStart w:id="22" w:name="_Toc69718369"/>
       <w:r>
         <w:t xml:space="preserve">Table </w:t>
       </w:r>
-      <w:r>
-        <w:fldChar w:fldCharType="begin"/>
-      </w:r>
-      <w:r>
-        <w:instrText xml:space="preserve"> SEQ Table \* ARABIC </w:instrText>
-      </w:r>
-      <w:r>
-        <w:fldChar w:fldCharType="separate"/>
-      </w:r>
-      <w:r>
-        <w:rPr>
-          <w:noProof/>
-        </w:rPr>
-        <w:t>1</w:t>
-      </w:r>
-      <w:r>
-        <w:rPr>
-          <w:noProof/>
-        </w:rPr>
-        <w:fldChar w:fldCharType="end"/>
-      </w:r>
-      <w:bookmarkEnd w:id="20"/>
+      <w:fldSimple w:instr=" SEQ Table \* ARABIC ">
+        <w:r>
+          <w:rPr>
+            <w:noProof/>
+          </w:rPr>
+          <w:t>1</w:t>
+        </w:r>
+      </w:fldSimple>
+      <w:bookmarkEnd w:id="21"/>
       <w:r>
         <w:t xml:space="preserve"> Example table with content types</w:t>
       </w:r>
-      <w:bookmarkEnd w:id="21"/>
+      <w:bookmarkEnd w:id="22"/>
     </w:p>
     <w:tbl>
       <w:tblPr>
@@ -4855,7 +4823,7 @@
           <w:lang w:val="en-US"/>
         </w:rPr>
       </w:pPr>
-      <w:bookmarkStart w:id="22" w:name="_Toc69718538"/>
+      <w:bookmarkStart w:id="23" w:name="_Toc69718538"/>
       <w:r>
         <w:rPr>
           <w:lang w:val="en-US"/>
@@ -4863,7 +4831,7 @@
         <w:lastRenderedPageBreak/>
         <w:t>Formulas</w:t>
       </w:r>
-      <w:bookmarkEnd w:id="22"/>
+      <w:bookmarkEnd w:id="23"/>
     </w:p>
     <w:p>
       <w:pPr>
@@ -4978,7 +4946,7 @@
           <w:lang w:val="en-US"/>
         </w:rPr>
       </w:pPr>
-      <w:bookmarkStart w:id="23" w:name="_Toc69718539"/>
+      <w:bookmarkStart w:id="24" w:name="_Toc69718539"/>
       <w:r>
         <w:rPr>
           <w:rFonts w:eastAsiaTheme="minorEastAsia"/>
@@ -4986,7 +4954,7 @@
         </w:rPr>
         <w:t>Source Code</w:t>
       </w:r>
-      <w:bookmarkEnd w:id="23"/>
+      <w:bookmarkEnd w:id="24"/>
     </w:p>
     <w:p>
       <w:pPr>
@@ -5310,7 +5278,7 @@
         </w:rPr>
       </w:pPr>
     </w:p>
-    <w:bookmarkStart w:id="24" w:name="_Toc69718540" w:displacedByCustomXml="next"/>
+    <w:bookmarkStart w:id="25" w:name="_Toc69718540" w:displacedByCustomXml="next"/>
     <w:sdt>
       <w:sdtPr>
         <w:rPr>
@@ -5347,7 +5315,7 @@
             </w:rPr>
             <w:t>Literature</w:t>
           </w:r>
-          <w:bookmarkEnd w:id="24"/>
+          <w:bookmarkEnd w:id="25"/>
         </w:p>
         <w:sdt>
           <w:sdtPr>
@@ -8039,7 +8007,7 @@
 </file>
 
 <file path=customXml/itemProps1.xml><?xml version="1.0" encoding="utf-8"?>
-<ds:datastoreItem xmlns:ds="http://schemas.openxmlformats.org/officeDocument/2006/customXml" ds:itemID="{1AF4F56C-9B92-4D8D-96A0-B01413101BA3}">
+<ds:datastoreItem xmlns:ds="http://schemas.openxmlformats.org/officeDocument/2006/customXml" ds:itemID="{4A7E481F-0DAD-482E-8FE2-2A366DCA0977}">
   <ds:schemaRefs>
     <ds:schemaRef ds:uri="http://schemas.openxmlformats.org/officeDocument/2006/bibliography"/>
   </ds:schemaRefs>

</xml_diff>